<commit_message>
Correct my solution for rat in maze problem; add G4G solutions
</commit_message>
<xml_diff>
--- a/backtracking/Backtracking.docx
+++ b/backtracking/Backtracking.docx
@@ -23,20 +23,85 @@
           <w:lang w:val="en-GB"/>
         </w:rPr>
       </w:pPr>
-      <w:hyperlink r:id="rId4" w:history="1">
-        <w:r>
-          <w:rPr>
-            <w:color w:val="1879FF"/>
-            <w:lang w:val="en-GB"/>
-          </w:rPr>
-          <w:t>Backtracking</w:t>
-        </w:r>
-      </w:hyperlink>
-      <w:r>
-        <w:rPr>
-          <w:lang w:val="en-GB"/>
-        </w:rPr>
-        <w:t> is an algorithm for finding all solutions by exploring all potential candidates. If the solution candidate turns to be </w:t>
+      <w:r>
+        <w:rPr>
+          <w:lang w:val="en-GB"/>
+        </w:rPr>
+        <w:fldChar w:fldCharType="begin"/>
+      </w:r>
+      <w:r>
+        <w:rPr>
+          <w:lang w:val="en-GB"/>
+        </w:rPr>
+        <w:instrText>HYPERLINK "https://leetcode.com/explore/learn/card/recursion-ii/472/backtracking/2654/"</w:instrText>
+      </w:r>
+      <w:r>
+        <w:rPr>
+          <w:lang w:val="en-GB"/>
+        </w:rPr>
+      </w:r>
+      <w:r>
+        <w:rPr>
+          <w:lang w:val="en-GB"/>
+        </w:rPr>
+        <w:fldChar w:fldCharType="separate"/>
+      </w:r>
+      <w:r>
+        <w:rPr>
+          <w:color w:val="1879FF"/>
+          <w:lang w:val="en-GB"/>
+        </w:rPr>
+        <w:t>Backtracking</w:t>
+      </w:r>
+      <w:r>
+        <w:rPr>
+          <w:lang w:val="en-GB"/>
+        </w:rPr>
+        <w:fldChar w:fldCharType="end"/>
+      </w:r>
+      <w:r>
+        <w:rPr>
+          <w:lang w:val="en-GB"/>
+        </w:rPr>
+        <w:t> </w:t>
+      </w:r>
+      <w:r>
+        <w:rPr>
+          <w:lang w:val="en-GB"/>
+        </w:rPr>
+        <w:t xml:space="preserve">is an </w:t>
+      </w:r>
+      <w:r>
+        <w:rPr>
+          <w:lang w:val="en-GB"/>
+        </w:rPr>
+        <w:t>algorithmic technique</w:t>
+      </w:r>
+      <w:r>
+        <w:rPr>
+          <w:lang w:val="en-GB"/>
+        </w:rPr>
+        <w:t xml:space="preserve"> for solving problems recursively by trying to </w:t>
+      </w:r>
+      <w:r>
+        <w:rPr>
+          <w:b/>
+          <w:bCs/>
+          <w:lang w:val="en-GB"/>
+        </w:rPr>
+        <w:t>build a solution incrementally</w:t>
+      </w:r>
+      <w:r>
+        <w:rPr>
+          <w:lang w:val="en-GB"/>
+        </w:rPr>
+        <w:t>, one piece at a time, removing those solutions that fail to satisfy the constraints of the problem at any point of time (by time, here, is referred to the time elapsed till reaching any level of the search tree)</w:t>
+      </w:r>
+      <w:r>
+        <w:rPr>
+          <w:lang w:val="en-GB"/>
+        </w:rPr>
+        <w:t>. If the solution candidate turns to be </w:t>
       </w:r>
       <w:r>
         <w:rPr>
@@ -96,6 +161,13 @@
         </w:rPr>
         <w:t> and then try again.</w:t>
       </w:r>
+    </w:p>
+    <w:p>
+      <w:pPr>
+        <w:rPr>
+          <w:lang w:val="en-GB"/>
+        </w:rPr>
+      </w:pPr>
     </w:p>
     <w:p>
       <w:pPr>

</xml_diff>